<commit_message>
Lagt til i teksten.
</commit_message>
<xml_diff>
--- a/txt/Skatt.docx
+++ b/txt/Skatt.docx
@@ -11,8 +11,6 @@
           <w:lang w:val="en-US"/>
         </w:rPr>
       </w:pPr>
-      <w:bookmarkStart w:id="0" w:name="_GoBack"/>
-      <w:bookmarkEnd w:id="0"/>
       <w:r>
         <w:rPr>
           <w:lang w:val="en-US"/>
@@ -648,6 +646,28 @@
         </w:rPr>
         <w:t xml:space="preserve">, or who they want to remodel their kitchen. </w:t>
       </w:r>
+    </w:p>
+    <w:p>
+      <w:pPr>
+        <w:rPr>
+          <w:lang w:val="en-US"/>
+        </w:rPr>
+      </w:pPr>
+    </w:p>
+    <w:p>
+      <w:pPr>
+        <w:rPr>
+          <w:lang w:val="en-US"/>
+        </w:rPr>
+      </w:pPr>
+      <w:r>
+        <w:rPr>
+          <w:lang w:val="en-US"/>
+        </w:rPr>
+        <w:t>Hva skjera baghera</w:t>
+      </w:r>
+      <w:bookmarkStart w:id="0" w:name="_GoBack"/>
+      <w:bookmarkEnd w:id="0"/>
     </w:p>
     <w:sectPr>
       <w:pgSz w:w="11900" w:h="16840"/>
@@ -1715,7 +1735,7 @@
 </file>
 
 <file path=customXml/itemProps1.xml><?xml version="1.0" encoding="utf-8"?>
-<ds:datastoreItem xmlns:ds="http://schemas.openxmlformats.org/officeDocument/2006/customXml" ds:itemID="{B49D1BD6-D655-AE47-8D1E-673D2468383A}">
+<ds:datastoreItem xmlns:ds="http://schemas.openxmlformats.org/officeDocument/2006/customXml" ds:itemID="{C8D84355-B468-E140-9393-5B9B25AD0AE0}">
   <ds:schemaRefs>
     <ds:schemaRef ds:uri="http://schemas.openxmlformats.org/officeDocument/2006/bibliography"/>
   </ds:schemaRefs>

</xml_diff>

<commit_message>
Lagt inn linker til kilder
</commit_message>
<xml_diff>
--- a/txt/Skatt.docx
+++ b/txt/Skatt.docx
@@ -644,17 +644,220 @@
         <w:rPr>
           <w:lang w:val="en-US"/>
         </w:rPr>
-        <w:t>. One way we aim to do this is by giving a visual presentation of the national</w:t>
+        <w:t xml:space="preserve">. One way we aim to do this is by giving a visual presentation of the national budget, or showing how different parties aim to allocate the government’s income between different posts.  </w:t>
       </w:r>
       <w:bookmarkStart w:id="0" w:name="_GoBack"/>
       <w:bookmarkEnd w:id="0"/>
-      <w:r>
-        <w:rPr>
-          <w:lang w:val="en-US"/>
-        </w:rPr>
-        <w:t xml:space="preserve"> budget, or showing how different parties aim to allocate the government’s income between different posts.  </w:t>
-      </w:r>
     </w:p>
+    <w:sdt>
+      <w:sdtPr>
+        <w:id w:val="-25035617"/>
+        <w:docPartObj>
+          <w:docPartGallery w:val="Bibliographies"/>
+          <w:docPartUnique/>
+        </w:docPartObj>
+      </w:sdtPr>
+      <w:sdtEndPr>
+        <w:rPr>
+          <w:rFonts w:asciiTheme="minorHAnsi" w:eastAsiaTheme="minorHAnsi" w:hAnsiTheme="minorHAnsi" w:cstheme="minorBidi"/>
+          <w:b w:val="0"/>
+          <w:bCs w:val="0"/>
+          <w:color w:val="auto"/>
+          <w:sz w:val="24"/>
+          <w:szCs w:val="24"/>
+          <w:lang w:eastAsia="en-US"/>
+        </w:rPr>
+      </w:sdtEndPr>
+      <w:sdtContent>
+        <w:p>
+          <w:pPr>
+            <w:pStyle w:val="Overskrift1"/>
+          </w:pPr>
+          <w:r>
+            <w:t>Bibliografi</w:t>
+          </w:r>
+        </w:p>
+        <w:sdt>
+          <w:sdtPr>
+            <w:id w:val="111145805"/>
+            <w:bibliography/>
+          </w:sdtPr>
+          <w:sdtContent>
+            <w:p>
+              <w:pPr>
+                <w:pStyle w:val="Bibliografi"/>
+                <w:ind w:left="720" w:hanging="720"/>
+                <w:rPr>
+                  <w:noProof/>
+                </w:rPr>
+              </w:pPr>
+              <w:r>
+                <w:fldChar w:fldCharType="begin"/>
+              </w:r>
+              <w:r>
+                <w:instrText>BIBLIOGRAPHY</w:instrText>
+              </w:r>
+              <w:r>
+                <w:fldChar w:fldCharType="separate"/>
+              </w:r>
+              <w:r>
+                <w:rPr>
+                  <w:noProof/>
+                </w:rPr>
+                <w:t xml:space="preserve">Skatteetaten. (2017, 10. November). </w:t>
+              </w:r>
+              <w:r>
+                <w:rPr>
+                  <w:i/>
+                  <w:iCs/>
+                  <w:noProof/>
+                </w:rPr>
+                <w:t>Skatt i Norge - litt om skattesystemet</w:t>
+              </w:r>
+              <w:r>
+                <w:rPr>
+                  <w:noProof/>
+                </w:rPr>
+                <w:t>. Hentet 10. November, 2017 fra Skatteetaten: http://www.skatteetaten.no/no/Person/Skattekort-og-forskuddsskatt/Utenlandsk-arbeidstaker/Skatt-i-Norge---litt-om-skattesystemet/</w:t>
+              </w:r>
+            </w:p>
+            <w:p>
+              <w:pPr>
+                <w:pStyle w:val="Bibliografi"/>
+                <w:ind w:left="720" w:hanging="720"/>
+                <w:rPr>
+                  <w:noProof/>
+                </w:rPr>
+              </w:pPr>
+              <w:r>
+                <w:rPr>
+                  <w:noProof/>
+                </w:rPr>
+                <w:t xml:space="preserve">Steen, J. R. (2016, 23. Mai). </w:t>
+              </w:r>
+              <w:r>
+                <w:rPr>
+                  <w:i/>
+                  <w:iCs/>
+                  <w:noProof/>
+                </w:rPr>
+                <w:t>Svart arbeidsmarked i de tusen hjem</w:t>
+              </w:r>
+              <w:r>
+                <w:rPr>
+                  <w:noProof/>
+                </w:rPr>
+                <w:t xml:space="preserve">. Hentet 10. November, 2017 fra Arbeidslivet.no: </w:t>
+              </w:r>
+              <w:r>
+                <w:rPr>
+                  <w:noProof/>
+                </w:rPr>
+                <w:lastRenderedPageBreak/>
+                <w:t>http://www.arbeidslivet.no/Arbeid1/Arbeidsmarkedet/Svart-arbeidsmarked-i-de-tusen-hjem/</w:t>
+              </w:r>
+            </w:p>
+            <w:p>
+              <w:pPr>
+                <w:pStyle w:val="Bibliografi"/>
+                <w:ind w:left="720" w:hanging="720"/>
+                <w:rPr>
+                  <w:noProof/>
+                </w:rPr>
+              </w:pPr>
+              <w:r>
+                <w:rPr>
+                  <w:noProof/>
+                </w:rPr>
+                <w:t xml:space="preserve">Store Norske Leksikon. (2014, 21. Desember). </w:t>
+              </w:r>
+              <w:r>
+                <w:rPr>
+                  <w:i/>
+                  <w:iCs/>
+                  <w:noProof/>
+                </w:rPr>
+                <w:t>Skatt</w:t>
+              </w:r>
+              <w:r>
+                <w:rPr>
+                  <w:noProof/>
+                </w:rPr>
+                <w:t>. Hentet 10. November, 2017 fra Store Norske Leksikon: https://snl.no/skatt</w:t>
+              </w:r>
+            </w:p>
+            <w:p>
+              <w:pPr>
+                <w:pStyle w:val="Bibliografi"/>
+                <w:ind w:left="720" w:hanging="720"/>
+                <w:rPr>
+                  <w:noProof/>
+                </w:rPr>
+              </w:pPr>
+              <w:r>
+                <w:rPr>
+                  <w:noProof/>
+                </w:rPr>
+                <w:t xml:space="preserve">Thomassen, E., &amp; Stoltz, G. (2017, 9. Oktober). </w:t>
+              </w:r>
+              <w:r>
+                <w:rPr>
+                  <w:i/>
+                  <w:iCs/>
+                  <w:noProof/>
+                </w:rPr>
+                <w:t>Statsbudsjett</w:t>
+              </w:r>
+              <w:r>
+                <w:rPr>
+                  <w:noProof/>
+                </w:rPr>
+                <w:t>. Hentet 10. November, 2017 fra Store Norske Leksikon: https://snl.no/statsbudsjett</w:t>
+              </w:r>
+            </w:p>
+            <w:p>
+              <w:pPr>
+                <w:pStyle w:val="Bibliografi"/>
+                <w:ind w:left="720" w:hanging="720"/>
+                <w:rPr>
+                  <w:noProof/>
+                </w:rPr>
+              </w:pPr>
+              <w:r>
+                <w:rPr>
+                  <w:noProof/>
+                </w:rPr>
+                <w:t xml:space="preserve">Vestreng, T. H. (2014, 30. Mai). </w:t>
+              </w:r>
+              <w:r>
+                <w:rPr>
+                  <w:i/>
+                  <w:iCs/>
+                  <w:noProof/>
+                </w:rPr>
+                <w:t>Svart arbeid for 420 mrd. kroner</w:t>
+              </w:r>
+              <w:r>
+                <w:rPr>
+                  <w:noProof/>
+                </w:rPr>
+                <w:t>. Hentet 10. November, 2017 fra Dagsavisen: http://www.dagsavisen.no/innenriks/svart-arbeid-for-420-mrd-kroner-1.283807</w:t>
+              </w:r>
+            </w:p>
+            <w:p>
+              <w:r>
+                <w:rPr>
+                  <w:b/>
+                  <w:bCs/>
+                  <w:noProof/>
+                </w:rPr>
+                <w:fldChar w:fldCharType="end"/>
+              </w:r>
+            </w:p>
+          </w:sdtContent>
+        </w:sdt>
+      </w:sdtContent>
+    </w:sdt>
     <w:p>
       <w:pPr>
         <w:rPr>
@@ -1268,6 +1471,30 @@
     <w:name w:val="Normal"/>
     <w:qFormat/>
   </w:style>
+  <w:style w:type="paragraph" w:styleId="Overskrift1">
+    <w:name w:val="heading 1"/>
+    <w:basedOn w:val="Normal"/>
+    <w:next w:val="Normal"/>
+    <w:link w:val="Overskrift1Tegn"/>
+    <w:uiPriority w:val="9"/>
+    <w:qFormat/>
+    <w:rsid w:val="00B768CF"/>
+    <w:pPr>
+      <w:keepNext/>
+      <w:keepLines/>
+      <w:spacing w:before="480" w:line="276" w:lineRule="auto"/>
+      <w:outlineLvl w:val="0"/>
+    </w:pPr>
+    <w:rPr>
+      <w:rFonts w:asciiTheme="majorHAnsi" w:eastAsiaTheme="majorEastAsia" w:hAnsiTheme="majorHAnsi" w:cstheme="majorBidi"/>
+      <w:b/>
+      <w:bCs/>
+      <w:color w:val="2F5496" w:themeColor="accent1" w:themeShade="BF"/>
+      <w:sz w:val="28"/>
+      <w:szCs w:val="28"/>
+      <w:lang w:eastAsia="nb-NO"/>
+    </w:rPr>
+  </w:style>
   <w:style w:type="character" w:default="1" w:styleId="Standardskriftforavsnitt">
     <w:name w:val="Default Paragraph Font"/>
     <w:uiPriority w:val="1"/>
@@ -1336,6 +1563,41 @@
     <w:link w:val="Bunntekst"/>
     <w:uiPriority w:val="99"/>
     <w:rsid w:val="00105992"/>
+  </w:style>
+  <w:style w:type="character" w:customStyle="1" w:styleId="Overskrift1Tegn">
+    <w:name w:val="Overskrift 1 Tegn"/>
+    <w:basedOn w:val="Standardskriftforavsnitt"/>
+    <w:link w:val="Overskrift1"/>
+    <w:uiPriority w:val="9"/>
+    <w:rsid w:val="00B768CF"/>
+    <w:rPr>
+      <w:rFonts w:asciiTheme="majorHAnsi" w:eastAsiaTheme="majorEastAsia" w:hAnsiTheme="majorHAnsi" w:cstheme="majorBidi"/>
+      <w:b/>
+      <w:bCs/>
+      <w:color w:val="2F5496" w:themeColor="accent1" w:themeShade="BF"/>
+      <w:sz w:val="28"/>
+      <w:szCs w:val="28"/>
+      <w:lang w:eastAsia="nb-NO"/>
+    </w:rPr>
+  </w:style>
+  <w:style w:type="paragraph" w:styleId="Bibliografi">
+    <w:name w:val="Bibliography"/>
+    <w:basedOn w:val="Normal"/>
+    <w:next w:val="Normal"/>
+    <w:uiPriority w:val="37"/>
+    <w:unhideWhenUsed/>
+    <w:rsid w:val="00B768CF"/>
+  </w:style>
+  <w:style w:type="character" w:styleId="Hyperkobling">
+    <w:name w:val="Hyperlink"/>
+    <w:basedOn w:val="Standardskriftforavsnitt"/>
+    <w:uiPriority w:val="99"/>
+    <w:unhideWhenUsed/>
+    <w:rsid w:val="00B768CF"/>
+    <w:rPr>
+      <w:color w:val="0563C1" w:themeColor="hyperlink"/>
+      <w:u w:val="single"/>
+    </w:rPr>
   </w:style>
 </w:styles>
 </file>
@@ -1728,7 +1990,7 @@
 </file>
 
 <file path=customXml/itemProps1.xml><?xml version="1.0" encoding="utf-8"?>
-<ds:datastoreItem xmlns:ds="http://schemas.openxmlformats.org/officeDocument/2006/customXml" ds:itemID="{A44F72F4-3DC6-9B45-8FF2-7E03915E5E9E}">
+<ds:datastoreItem xmlns:ds="http://schemas.openxmlformats.org/officeDocument/2006/customXml" ds:itemID="{E13A573F-05E6-594F-BC45-CD7A1F8C9D55}">
   <ds:schemaRefs>
     <ds:schemaRef ds:uri="http://schemas.openxmlformats.org/officeDocument/2006/bibliography"/>
   </ds:schemaRefs>

</xml_diff>